<commit_message>
Updated Julian Day Notes
</commit_message>
<xml_diff>
--- a/zztechnotes/JulianDayCalculation.docx
+++ b/zztechnotes/JulianDayCalculation.docx
@@ -5854,120 +5854,11 @@
       </w:pPr>
       <w:r>
         <w:rPr>
-          <w:rFonts w:ascii="Arial" w:hAnsi="Arial" w:cs="Arial"/>
-          <w:color w:val="202122"/>
+          <w:rFonts w:ascii="Cambria Math" w:hAnsi="Cambria Math"/>
           <w:sz w:val="28"/>
           <w:szCs w:val="28"/>
         </w:rPr>
-        <w:t xml:space="preserve">DN = </w:t>
-      </w:r>
-      <w:r>
-        <w:rPr>
-          <w:rFonts w:ascii="Arial" w:hAnsi="Arial" w:cs="Arial"/>
-          <w:color w:val="00B050"/>
-          <w:sz w:val="28"/>
-          <w:szCs w:val="28"/>
-        </w:rPr>
-        <w:t>(</w:t>
-      </w:r>
-      <w:r>
-        <w:rPr>
-          <w:rFonts w:ascii="Arial" w:hAnsi="Arial" w:cs="Arial"/>
-          <w:color w:val="202122"/>
-          <w:sz w:val="28"/>
-          <w:szCs w:val="28"/>
-        </w:rPr>
-        <w:t xml:space="preserve">1461 × </w:t>
-      </w:r>
-      <w:r>
-        <w:rPr>
-          <w:rFonts w:ascii="Arial" w:hAnsi="Arial" w:cs="Arial"/>
-          <w:color w:val="FF0000"/>
-          <w:sz w:val="28"/>
-          <w:szCs w:val="28"/>
-        </w:rPr>
-        <w:t>(</w:t>
-      </w:r>
-      <w:r>
-        <w:rPr>
-          <w:rFonts w:ascii="Arial" w:hAnsi="Arial" w:cs="Arial"/>
-          <w:color w:val="202122"/>
-          <w:sz w:val="28"/>
-          <w:szCs w:val="28"/>
-        </w:rPr>
-        <w:t>Y + 4800 + (M − 14)/12</w:t>
-      </w:r>
-      <w:r>
-        <w:rPr>
-          <w:rFonts w:ascii="Arial" w:hAnsi="Arial" w:cs="Arial"/>
-          <w:color w:val="FF0000"/>
-          <w:sz w:val="28"/>
-          <w:szCs w:val="28"/>
-        </w:rPr>
-        <w:t>)</w:t>
-      </w:r>
-      <w:r>
-        <w:rPr>
-          <w:rFonts w:ascii="Arial" w:hAnsi="Arial" w:cs="Arial"/>
-          <w:color w:val="202122"/>
-          <w:sz w:val="28"/>
-          <w:szCs w:val="28"/>
-        </w:rPr>
-        <w:t xml:space="preserve"> </w:t>
-      </w:r>
-      <w:r>
-        <w:rPr>
-          <w:rFonts w:ascii="Arial" w:hAnsi="Arial" w:cs="Arial"/>
-          <w:color w:val="00B050"/>
-          <w:sz w:val="28"/>
-          <w:szCs w:val="28"/>
-        </w:rPr>
-        <w:t>)</w:t>
-      </w:r>
-      <w:r>
-        <w:rPr>
-          <w:rFonts w:ascii="Arial" w:hAnsi="Arial" w:cs="Arial"/>
-          <w:color w:val="202122"/>
-          <w:sz w:val="28"/>
-          <w:szCs w:val="28"/>
-        </w:rPr>
-        <w:t>/4 +</w:t>
-      </w:r>
-      <w:r>
-        <w:rPr>
-          <w:rFonts w:ascii="Arial" w:hAnsi="Arial" w:cs="Arial"/>
-          <w:color w:val="C00000"/>
-          <w:sz w:val="28"/>
-          <w:szCs w:val="28"/>
-        </w:rPr>
-        <w:t>(</w:t>
-      </w:r>
-      <w:r>
-        <w:rPr>
-          <w:rFonts w:ascii="Arial" w:hAnsi="Arial" w:cs="Arial"/>
-          <w:color w:val="202122"/>
-          <w:sz w:val="28"/>
-          <w:szCs w:val="28"/>
-        </w:rPr>
-        <w:t>367 × (M − 2 − 12 × ((M − 14)/12))</w:t>
-      </w:r>
-      <w:r>
-        <w:rPr>
-          <w:rFonts w:ascii="Arial" w:hAnsi="Arial" w:cs="Arial"/>
-          <w:color w:val="C00000"/>
-          <w:sz w:val="28"/>
-          <w:szCs w:val="28"/>
-        </w:rPr>
-        <w:t>)</w:t>
-      </w:r>
-      <w:r>
-        <w:rPr>
-          <w:rFonts w:ascii="Arial" w:hAnsi="Arial" w:cs="Arial"/>
-          <w:color w:val="202122"/>
-          <w:sz w:val="28"/>
-          <w:szCs w:val="28"/>
-        </w:rPr>
-        <w:t>/12 − (3 × ((Y + 4900 + (M - 14)/12)/100))/4 + D − 32075</w:t>
+        <w:t>JDN = (1461 × (Y + 4800 + (M − 14)/12))/4 +(367 × (M − 2 − 12 × ((M − 14)/12)))/12 − (3 × ((Y + 4900 + (M - 14)/12)/100))/4 + D − 32075</w:t>
       </w:r>
     </w:p>
     <w:p>
@@ -6295,865 +6186,6 @@
               <w:szCs w:val="32"/>
             </w:rPr>
             <m:t>5</m:t>
-          </m:r>
-        </m:oMath>
-      </m:oMathPara>
-    </w:p>
-    <w:p>
-      <w:pPr>
-        <w:pBdr>
-          <w:top w:val="single" w:sz="4" w:space="1" w:color="auto"/>
-        </w:pBdr>
-        <w:rPr>
-          <w:rFonts w:ascii="Cambria Math" w:hAnsi="Cambria Math"/>
-          <w:sz w:val="28"/>
-          <w:szCs w:val="28"/>
-        </w:rPr>
-      </w:pPr>
-      <w:r>
-        <w:rPr>
-          <w:rFonts w:ascii="Cambria Math" w:hAnsi="Cambria Math"/>
-          <w:sz w:val="28"/>
-          <w:szCs w:val="28"/>
-        </w:rPr>
-        <w:t>Wikipedia</w:t>
-      </w:r>
-    </w:p>
-    <w:p>
-      <w:pPr>
-        <w:pBdr>
-          <w:top w:val="single" w:sz="4" w:space="1" w:color="auto"/>
-        </w:pBdr>
-        <w:rPr>
-          <w:rFonts w:ascii="Arial" w:hAnsi="Arial" w:cs="Arial"/>
-          <w:color w:val="202122"/>
-          <w:sz w:val="28"/>
-          <w:szCs w:val="28"/>
-        </w:rPr>
-      </w:pPr>
-      <w:r>
-        <w:rPr>
-          <w:rFonts w:ascii="Arial" w:hAnsi="Arial" w:cs="Arial"/>
-          <w:sz w:val="28"/>
-          <w:szCs w:val="28"/>
-        </w:rPr>
-        <w:t>a =</w:t>
-      </w:r>
-      <w:r>
-        <w:rPr>
-          <w:rFonts w:ascii="Arial" w:hAnsi="Arial" w:cs="Arial"/>
-          <w:color w:val="00B050"/>
-          <w:sz w:val="28"/>
-          <w:szCs w:val="28"/>
-        </w:rPr>
-        <w:t xml:space="preserve"> </w:t>
-      </w:r>
-      <w:r>
-        <w:rPr>
-          <w:rFonts w:ascii="Arial" w:hAnsi="Arial" w:cs="Arial"/>
-          <w:color w:val="00B050"/>
-          <w:sz w:val="28"/>
-          <w:szCs w:val="28"/>
-        </w:rPr>
-        <w:t>(</w:t>
-      </w:r>
-      <w:r>
-        <w:rPr>
-          <w:rFonts w:ascii="Arial" w:hAnsi="Arial" w:cs="Arial"/>
-          <w:color w:val="202122"/>
-          <w:sz w:val="28"/>
-          <w:szCs w:val="28"/>
-        </w:rPr>
-        <w:t xml:space="preserve">1461 × </w:t>
-      </w:r>
-      <w:r>
-        <w:rPr>
-          <w:rFonts w:ascii="Arial" w:hAnsi="Arial" w:cs="Arial"/>
-          <w:color w:val="FF0000"/>
-          <w:sz w:val="28"/>
-          <w:szCs w:val="28"/>
-        </w:rPr>
-        <w:t>(</w:t>
-      </w:r>
-      <w:r>
-        <w:rPr>
-          <w:rFonts w:ascii="Arial" w:hAnsi="Arial" w:cs="Arial"/>
-          <w:color w:val="202122"/>
-          <w:sz w:val="28"/>
-          <w:szCs w:val="28"/>
-        </w:rPr>
-        <w:t>Y + 4800 + (M − 14)/12</w:t>
-      </w:r>
-      <w:r>
-        <w:rPr>
-          <w:rFonts w:ascii="Arial" w:hAnsi="Arial" w:cs="Arial"/>
-          <w:color w:val="FF0000"/>
-          <w:sz w:val="28"/>
-          <w:szCs w:val="28"/>
-        </w:rPr>
-        <w:t>)</w:t>
-      </w:r>
-      <w:r>
-        <w:rPr>
-          <w:rFonts w:ascii="Arial" w:hAnsi="Arial" w:cs="Arial"/>
-          <w:color w:val="00B050"/>
-          <w:sz w:val="28"/>
-          <w:szCs w:val="28"/>
-        </w:rPr>
-        <w:t>)</w:t>
-      </w:r>
-      <w:r>
-        <w:rPr>
-          <w:rFonts w:ascii="Arial" w:hAnsi="Arial" w:cs="Arial"/>
-          <w:color w:val="202122"/>
-          <w:sz w:val="28"/>
-          <w:szCs w:val="28"/>
-        </w:rPr>
-        <w:t>/4</w:t>
-      </w:r>
-    </w:p>
-    <w:p>
-      <w:pPr>
-        <w:pBdr>
-          <w:top w:val="single" w:sz="4" w:space="1" w:color="auto"/>
-          <w:left w:val="single" w:sz="4" w:space="4" w:color="auto"/>
-          <w:bottom w:val="single" w:sz="4" w:space="1" w:color="auto"/>
-          <w:right w:val="single" w:sz="4" w:space="4" w:color="auto"/>
-        </w:pBdr>
-        <w:rPr>
-          <w:rFonts w:ascii="Cambria Math" w:eastAsiaTheme="minorEastAsia" w:hAnsi="Cambria Math"/>
-          <w:sz w:val="28"/>
-          <w:szCs w:val="28"/>
-        </w:rPr>
-      </w:pPr>
-      <m:oMathPara>
-        <m:oMathParaPr>
-          <m:jc m:val="left"/>
-        </m:oMathParaPr>
-        <m:oMath>
-          <m:r>
-            <w:rPr>
-              <w:rFonts w:ascii="Cambria Math" w:hAnsi="Cambria Math"/>
-              <w:sz w:val="28"/>
-              <w:szCs w:val="28"/>
-            </w:rPr>
-            <m:t>a</m:t>
-          </m:r>
-          <m:r>
-            <w:rPr>
-              <w:rFonts w:ascii="Cambria Math" w:hAnsi="Cambria Math"/>
-              <w:sz w:val="28"/>
-              <w:szCs w:val="28"/>
-            </w:rPr>
-            <m:t>=</m:t>
-          </m:r>
-          <m:f>
-            <m:fPr>
-              <m:ctrlPr>
-                <w:rPr>
-                  <w:rFonts w:ascii="Cambria Math" w:hAnsi="Cambria Math"/>
-                  <w:i/>
-                  <w:sz w:val="28"/>
-                  <w:szCs w:val="28"/>
-                </w:rPr>
-              </m:ctrlPr>
-            </m:fPr>
-            <m:num>
-              <m:r>
-                <w:rPr>
-                  <w:rFonts w:ascii="Cambria Math" w:hAnsi="Cambria Math"/>
-                  <w:sz w:val="28"/>
-                  <w:szCs w:val="28"/>
-                </w:rPr>
-                <m:t xml:space="preserve">1461 x </m:t>
-              </m:r>
-              <m:d>
-                <m:dPr>
-                  <m:ctrlPr>
-                    <w:rPr>
-                      <w:rFonts w:ascii="Cambria Math" w:hAnsi="Cambria Math"/>
-                      <w:i/>
-                      <w:sz w:val="28"/>
-                      <w:szCs w:val="28"/>
-                    </w:rPr>
-                  </m:ctrlPr>
-                </m:dPr>
-                <m:e>
-                  <m:f>
-                    <m:fPr>
-                      <m:ctrlPr>
-                        <w:rPr>
-                          <w:rFonts w:ascii="Cambria Math" w:hAnsi="Cambria Math"/>
-                          <w:i/>
-                          <w:sz w:val="28"/>
-                          <w:szCs w:val="28"/>
-                        </w:rPr>
-                      </m:ctrlPr>
-                    </m:fPr>
-                    <m:num>
-                      <m:r>
-                        <w:rPr>
-                          <w:rFonts w:ascii="Cambria Math" w:hAnsi="Cambria Math"/>
-                          <w:sz w:val="28"/>
-                          <w:szCs w:val="28"/>
-                        </w:rPr>
-                        <m:t>Y+4800+</m:t>
-                      </m:r>
-                      <m:d>
-                        <m:dPr>
-                          <m:ctrlPr>
-                            <w:rPr>
-                              <w:rFonts w:ascii="Cambria Math" w:hAnsi="Cambria Math"/>
-                              <w:i/>
-                              <w:sz w:val="28"/>
-                              <w:szCs w:val="28"/>
-                            </w:rPr>
-                          </m:ctrlPr>
-                        </m:dPr>
-                        <m:e>
-                          <m:r>
-                            <w:rPr>
-                              <w:rFonts w:ascii="Cambria Math" w:hAnsi="Cambria Math"/>
-                              <w:sz w:val="28"/>
-                              <w:szCs w:val="28"/>
-                            </w:rPr>
-                            <m:t>M-14</m:t>
-                          </m:r>
-                        </m:e>
-                      </m:d>
-                    </m:num>
-                    <m:den>
-                      <m:r>
-                        <w:rPr>
-                          <w:rFonts w:ascii="Cambria Math" w:hAnsi="Cambria Math"/>
-                          <w:sz w:val="28"/>
-                          <w:szCs w:val="28"/>
-                        </w:rPr>
-                        <m:t>12</m:t>
-                      </m:r>
-                    </m:den>
-                  </m:f>
-                </m:e>
-              </m:d>
-            </m:num>
-            <m:den>
-              <m:r>
-                <w:rPr>
-                  <w:rFonts w:ascii="Cambria Math" w:hAnsi="Cambria Math"/>
-                  <w:sz w:val="28"/>
-                  <w:szCs w:val="28"/>
-                </w:rPr>
-                <m:t>4</m:t>
-              </m:r>
-            </m:den>
-          </m:f>
-        </m:oMath>
-      </m:oMathPara>
-    </w:p>
-    <w:p>
-      <w:pPr>
-        <w:pBdr>
-          <w:top w:val="single" w:sz="4" w:space="1" w:color="auto"/>
-        </w:pBdr>
-        <w:rPr>
-          <w:rFonts w:ascii="Arial" w:hAnsi="Arial" w:cs="Arial"/>
-          <w:color w:val="202122"/>
-          <w:sz w:val="28"/>
-          <w:szCs w:val="28"/>
-        </w:rPr>
-      </w:pPr>
-      <w:r>
-        <w:rPr>
-          <w:rFonts w:ascii="Arial" w:hAnsi="Arial" w:cs="Arial"/>
-          <w:color w:val="202122"/>
-          <w:sz w:val="28"/>
-          <w:szCs w:val="28"/>
-        </w:rPr>
-        <w:t xml:space="preserve">b = </w:t>
-      </w:r>
-      <w:r>
-        <w:rPr>
-          <w:rFonts w:ascii="Arial" w:hAnsi="Arial" w:cs="Arial"/>
-          <w:color w:val="202122"/>
-          <w:sz w:val="28"/>
-          <w:szCs w:val="28"/>
-        </w:rPr>
-        <w:t>+</w:t>
-      </w:r>
-      <w:r>
-        <w:rPr>
-          <w:rFonts w:ascii="Arial" w:hAnsi="Arial" w:cs="Arial"/>
-          <w:color w:val="C00000"/>
-          <w:sz w:val="28"/>
-          <w:szCs w:val="28"/>
-        </w:rPr>
-        <w:t>(</w:t>
-      </w:r>
-      <w:r>
-        <w:rPr>
-          <w:rFonts w:ascii="Arial" w:hAnsi="Arial" w:cs="Arial"/>
-          <w:color w:val="202122"/>
-          <w:sz w:val="28"/>
-          <w:szCs w:val="28"/>
-        </w:rPr>
-        <w:t xml:space="preserve">367 × </w:t>
-      </w:r>
-      <w:r>
-        <w:rPr>
-          <w:rFonts w:ascii="Arial" w:hAnsi="Arial" w:cs="Arial"/>
-          <w:color w:val="00B050"/>
-          <w:sz w:val="28"/>
-          <w:szCs w:val="28"/>
-        </w:rPr>
-        <w:t>(</w:t>
-      </w:r>
-      <w:r>
-        <w:rPr>
-          <w:rFonts w:ascii="Arial" w:hAnsi="Arial" w:cs="Arial"/>
-          <w:color w:val="202122"/>
-          <w:sz w:val="28"/>
-          <w:szCs w:val="28"/>
-        </w:rPr>
-        <w:t>M − 2 − 12 ×</w:t>
-      </w:r>
-      <w:r>
-        <w:rPr>
-          <w:rFonts w:ascii="Arial" w:hAnsi="Arial" w:cs="Arial"/>
-          <w:color w:val="ED7D31" w:themeColor="accent2"/>
-          <w:sz w:val="28"/>
-          <w:szCs w:val="28"/>
-        </w:rPr>
-        <w:t xml:space="preserve"> (</w:t>
-      </w:r>
-      <w:r>
-        <w:rPr>
-          <w:rFonts w:ascii="Arial" w:hAnsi="Arial" w:cs="Arial"/>
-          <w:sz w:val="28"/>
-          <w:szCs w:val="28"/>
-        </w:rPr>
-        <w:t>(</w:t>
-      </w:r>
-      <w:r>
-        <w:rPr>
-          <w:rFonts w:ascii="Arial" w:hAnsi="Arial" w:cs="Arial"/>
-          <w:color w:val="202122"/>
-          <w:sz w:val="28"/>
-          <w:szCs w:val="28"/>
-        </w:rPr>
-        <w:t>M − 14)/12</w:t>
-      </w:r>
-      <w:r>
-        <w:rPr>
-          <w:rFonts w:ascii="Arial" w:hAnsi="Arial" w:cs="Arial"/>
-          <w:color w:val="ED7D31" w:themeColor="accent2"/>
-          <w:sz w:val="28"/>
-          <w:szCs w:val="28"/>
-        </w:rPr>
-        <w:t>)</w:t>
-      </w:r>
-      <w:r>
-        <w:rPr>
-          <w:rFonts w:ascii="Arial" w:hAnsi="Arial" w:cs="Arial"/>
-          <w:color w:val="00B050"/>
-          <w:sz w:val="28"/>
-          <w:szCs w:val="28"/>
-        </w:rPr>
-        <w:t>)</w:t>
-      </w:r>
-      <w:r>
-        <w:rPr>
-          <w:rFonts w:ascii="Arial" w:hAnsi="Arial" w:cs="Arial"/>
-          <w:color w:val="C00000"/>
-          <w:sz w:val="28"/>
-          <w:szCs w:val="28"/>
-        </w:rPr>
-        <w:t>)</w:t>
-      </w:r>
-      <w:r>
-        <w:rPr>
-          <w:rFonts w:ascii="Arial" w:hAnsi="Arial" w:cs="Arial"/>
-          <w:color w:val="202122"/>
-          <w:sz w:val="28"/>
-          <w:szCs w:val="28"/>
-        </w:rPr>
-        <w:t>/12</w:t>
-      </w:r>
-    </w:p>
-    <w:p>
-      <w:pPr>
-        <w:pBdr>
-          <w:top w:val="single" w:sz="4" w:space="1" w:color="auto"/>
-          <w:left w:val="single" w:sz="4" w:space="4" w:color="auto"/>
-          <w:bottom w:val="single" w:sz="4" w:space="1" w:color="auto"/>
-          <w:right w:val="single" w:sz="4" w:space="4" w:color="auto"/>
-        </w:pBdr>
-        <w:rPr>
-          <w:rFonts w:ascii="Cambria Math" w:hAnsi="Cambria Math"/>
-          <w:sz w:val="28"/>
-          <w:szCs w:val="28"/>
-        </w:rPr>
-      </w:pPr>
-      <m:oMathPara>
-        <m:oMathParaPr>
-          <m:jc m:val="left"/>
-        </m:oMathParaPr>
-        <m:oMath>
-          <m:r>
-            <w:rPr>
-              <w:rFonts w:ascii="Cambria Math" w:hAnsi="Cambria Math"/>
-              <w:sz w:val="28"/>
-              <w:szCs w:val="28"/>
-            </w:rPr>
-            <m:t>b=</m:t>
-          </m:r>
-          <m:f>
-            <m:fPr>
-              <m:ctrlPr>
-                <w:rPr>
-                  <w:rFonts w:ascii="Cambria Math" w:hAnsi="Cambria Math"/>
-                  <w:i/>
-                  <w:sz w:val="28"/>
-                  <w:szCs w:val="28"/>
-                </w:rPr>
-              </m:ctrlPr>
-            </m:fPr>
-            <m:num>
-              <m:r>
-                <w:rPr>
-                  <w:rFonts w:ascii="Cambria Math" w:hAnsi="Cambria Math"/>
-                  <w:sz w:val="28"/>
-                  <w:szCs w:val="28"/>
-                </w:rPr>
-                <m:t xml:space="preserve">367 x </m:t>
-              </m:r>
-              <m:d>
-                <m:dPr>
-                  <m:ctrlPr>
-                    <w:rPr>
-                      <w:rFonts w:ascii="Cambria Math" w:hAnsi="Cambria Math"/>
-                      <w:i/>
-                      <w:sz w:val="28"/>
-                      <w:szCs w:val="28"/>
-                    </w:rPr>
-                  </m:ctrlPr>
-                </m:dPr>
-                <m:e>
-                  <m:d>
-                    <m:dPr>
-                      <m:ctrlPr>
-                        <w:rPr>
-                          <w:rFonts w:ascii="Cambria Math" w:hAnsi="Cambria Math"/>
-                          <w:i/>
-                          <w:sz w:val="28"/>
-                          <w:szCs w:val="28"/>
-                        </w:rPr>
-                      </m:ctrlPr>
-                    </m:dPr>
-                    <m:e>
-                      <m:r>
-                        <w:rPr>
-                          <w:rFonts w:ascii="Cambria Math" w:hAnsi="Cambria Math"/>
-                          <w:sz w:val="28"/>
-                          <w:szCs w:val="28"/>
-                        </w:rPr>
-                        <m:t>M-2-12</m:t>
-                      </m:r>
-                    </m:e>
-                  </m:d>
-                  <m:r>
-                    <w:rPr>
-                      <w:rFonts w:ascii="Cambria Math" w:hAnsi="Cambria Math"/>
-                      <w:sz w:val="28"/>
-                      <w:szCs w:val="28"/>
-                    </w:rPr>
-                    <m:t>x</m:t>
-                  </m:r>
-                  <m:f>
-                    <m:fPr>
-                      <m:ctrlPr>
-                        <w:rPr>
-                          <w:rFonts w:ascii="Cambria Math" w:hAnsi="Cambria Math"/>
-                          <w:i/>
-                          <w:sz w:val="28"/>
-                          <w:szCs w:val="28"/>
-                        </w:rPr>
-                      </m:ctrlPr>
-                    </m:fPr>
-                    <m:num>
-                      <m:r>
-                        <w:rPr>
-                          <w:rFonts w:ascii="Cambria Math" w:hAnsi="Cambria Math"/>
-                          <w:sz w:val="28"/>
-                          <w:szCs w:val="28"/>
-                        </w:rPr>
-                        <m:t>M-14</m:t>
-                      </m:r>
-                    </m:num>
-                    <m:den>
-                      <m:r>
-                        <w:rPr>
-                          <w:rFonts w:ascii="Cambria Math" w:hAnsi="Cambria Math"/>
-                          <w:sz w:val="28"/>
-                          <w:szCs w:val="28"/>
-                        </w:rPr>
-                        <m:t>12</m:t>
-                      </m:r>
-                    </m:den>
-                  </m:f>
-                </m:e>
-              </m:d>
-            </m:num>
-            <m:den>
-              <m:r>
-                <w:rPr>
-                  <w:rFonts w:ascii="Cambria Math" w:hAnsi="Cambria Math"/>
-                  <w:sz w:val="28"/>
-                  <w:szCs w:val="28"/>
-                </w:rPr>
-                <m:t>12</m:t>
-              </m:r>
-            </m:den>
-          </m:f>
-        </m:oMath>
-      </m:oMathPara>
-    </w:p>
-    <w:p>
-      <w:pPr>
-        <w:rPr>
-          <w:rFonts w:ascii="Cambria Math" w:hAnsi="Cambria Math"/>
-          <w:sz w:val="28"/>
-          <w:szCs w:val="28"/>
-        </w:rPr>
-      </w:pPr>
-      <w:r>
-        <w:rPr>
-          <w:rFonts w:ascii="Cambria Math" w:hAnsi="Cambria Math"/>
-          <w:sz w:val="28"/>
-          <w:szCs w:val="28"/>
-        </w:rPr>
-        <w:t xml:space="preserve">c = </w:t>
-      </w:r>
-      <w:r>
-        <w:rPr>
-          <w:rFonts w:ascii="Arial" w:hAnsi="Arial" w:cs="Arial"/>
-          <w:color w:val="202122"/>
-          <w:sz w:val="28"/>
-          <w:szCs w:val="28"/>
-        </w:rPr>
-        <w:t>−</w:t>
-      </w:r>
-      <w:r>
-        <w:rPr>
-          <w:rFonts w:ascii="Arial" w:hAnsi="Arial" w:cs="Arial"/>
-          <w:color w:val="92D050"/>
-          <w:sz w:val="28"/>
-          <w:szCs w:val="28"/>
-        </w:rPr>
-        <w:t xml:space="preserve"> </w:t>
-      </w:r>
-      <w:r>
-        <w:rPr>
-          <w:rFonts w:ascii="Arial" w:hAnsi="Arial" w:cs="Arial"/>
-          <w:color w:val="00B050"/>
-          <w:sz w:val="28"/>
-          <w:szCs w:val="28"/>
-        </w:rPr>
-        <w:t>(</w:t>
-      </w:r>
-      <w:r>
-        <w:rPr>
-          <w:rFonts w:ascii="Arial" w:hAnsi="Arial" w:cs="Arial"/>
-          <w:color w:val="202122"/>
-          <w:sz w:val="28"/>
-          <w:szCs w:val="28"/>
-        </w:rPr>
-        <w:t xml:space="preserve">3 × </w:t>
-      </w:r>
-      <w:r>
-        <w:rPr>
-          <w:rFonts w:ascii="Arial" w:hAnsi="Arial" w:cs="Arial"/>
-          <w:color w:val="FF0000"/>
-          <w:sz w:val="28"/>
-          <w:szCs w:val="28"/>
-        </w:rPr>
-        <w:t>(</w:t>
-      </w:r>
-      <w:r>
-        <w:rPr>
-          <w:rFonts w:ascii="Arial" w:hAnsi="Arial" w:cs="Arial"/>
-          <w:color w:val="00B0F0"/>
-          <w:sz w:val="28"/>
-          <w:szCs w:val="28"/>
-        </w:rPr>
-        <w:t>(</w:t>
-      </w:r>
-      <w:r>
-        <w:rPr>
-          <w:rFonts w:ascii="Arial" w:hAnsi="Arial" w:cs="Arial"/>
-          <w:color w:val="202122"/>
-          <w:sz w:val="28"/>
-          <w:szCs w:val="28"/>
-        </w:rPr>
-        <w:t>Y + 4900 + (M - 14)/12</w:t>
-      </w:r>
-      <w:r>
-        <w:rPr>
-          <w:rFonts w:ascii="Arial" w:hAnsi="Arial" w:cs="Arial"/>
-          <w:color w:val="00B0F0"/>
-          <w:sz w:val="28"/>
-          <w:szCs w:val="28"/>
-        </w:rPr>
-        <w:t>)</w:t>
-      </w:r>
-      <w:r>
-        <w:rPr>
-          <w:rFonts w:ascii="Arial" w:hAnsi="Arial" w:cs="Arial"/>
-          <w:color w:val="202122"/>
-          <w:sz w:val="28"/>
-          <w:szCs w:val="28"/>
-        </w:rPr>
-        <w:t>/100</w:t>
-      </w:r>
-      <w:r>
-        <w:rPr>
-          <w:rFonts w:ascii="Arial" w:hAnsi="Arial" w:cs="Arial"/>
-          <w:color w:val="FF0000"/>
-          <w:sz w:val="28"/>
-          <w:szCs w:val="28"/>
-        </w:rPr>
-        <w:t>)</w:t>
-      </w:r>
-      <w:r>
-        <w:rPr>
-          <w:rFonts w:ascii="Arial" w:hAnsi="Arial" w:cs="Arial"/>
-          <w:color w:val="00B050"/>
-          <w:sz w:val="28"/>
-          <w:szCs w:val="28"/>
-        </w:rPr>
-        <w:t>)</w:t>
-      </w:r>
-      <w:r>
-        <w:rPr>
-          <w:rFonts w:ascii="Arial" w:hAnsi="Arial" w:cs="Arial"/>
-          <w:color w:val="202122"/>
-          <w:sz w:val="28"/>
-          <w:szCs w:val="28"/>
-        </w:rPr>
-        <w:t>/4</w:t>
-      </w:r>
-    </w:p>
-    <w:p>
-      <w:pPr>
-        <w:pBdr>
-          <w:top w:val="single" w:sz="4" w:space="1" w:color="auto"/>
-          <w:left w:val="single" w:sz="4" w:space="4" w:color="auto"/>
-          <w:bottom w:val="single" w:sz="4" w:space="1" w:color="auto"/>
-          <w:right w:val="single" w:sz="4" w:space="4" w:color="auto"/>
-        </w:pBdr>
-        <w:rPr>
-          <w:rFonts w:ascii="Cambria Math" w:hAnsi="Cambria Math"/>
-          <w:sz w:val="28"/>
-          <w:szCs w:val="28"/>
-        </w:rPr>
-      </w:pPr>
-      <m:oMathPara>
-        <m:oMathParaPr>
-          <m:jc m:val="left"/>
-        </m:oMathParaPr>
-        <m:oMath>
-          <m:r>
-            <w:rPr>
-              <w:rFonts w:ascii="Cambria Math" w:hAnsi="Cambria Math"/>
-              <w:sz w:val="28"/>
-              <w:szCs w:val="28"/>
-            </w:rPr>
-            <m:t>c=</m:t>
-          </m:r>
-          <m:f>
-            <m:fPr>
-              <m:ctrlPr>
-                <w:rPr>
-                  <w:rFonts w:ascii="Cambria Math" w:hAnsi="Cambria Math"/>
-                  <w:i/>
-                  <w:sz w:val="28"/>
-                  <w:szCs w:val="28"/>
-                </w:rPr>
-              </m:ctrlPr>
-            </m:fPr>
-            <m:num>
-              <m:r>
-                <w:rPr>
-                  <w:rFonts w:ascii="Cambria Math" w:hAnsi="Cambria Math"/>
-                  <w:sz w:val="28"/>
-                  <w:szCs w:val="28"/>
-                </w:rPr>
-                <m:t xml:space="preserve">3 x </m:t>
-              </m:r>
-              <m:d>
-                <m:dPr>
-                  <m:ctrlPr>
-                    <w:rPr>
-                      <w:rFonts w:ascii="Cambria Math" w:hAnsi="Cambria Math"/>
-                      <w:i/>
-                      <w:sz w:val="28"/>
-                      <w:szCs w:val="28"/>
-                    </w:rPr>
-                  </m:ctrlPr>
-                </m:dPr>
-                <m:e>
-                  <m:f>
-                    <m:fPr>
-                      <m:ctrlPr>
-                        <w:rPr>
-                          <w:rFonts w:ascii="Cambria Math" w:hAnsi="Cambria Math"/>
-                          <w:i/>
-                          <w:sz w:val="28"/>
-                          <w:szCs w:val="28"/>
-                        </w:rPr>
-                      </m:ctrlPr>
-                    </m:fPr>
-                    <m:num>
-                      <m:r>
-                        <w:rPr>
-                          <w:rFonts w:ascii="Cambria Math" w:hAnsi="Cambria Math"/>
-                          <w:sz w:val="28"/>
-                          <w:szCs w:val="28"/>
-                        </w:rPr>
-                        <m:t xml:space="preserve">Y+4900+ </m:t>
-                      </m:r>
-                      <m:f>
-                        <m:fPr>
-                          <m:ctrlPr>
-                            <w:rPr>
-                              <w:rFonts w:ascii="Cambria Math" w:hAnsi="Cambria Math"/>
-                              <w:i/>
-                              <w:sz w:val="28"/>
-                              <w:szCs w:val="28"/>
-                            </w:rPr>
-                          </m:ctrlPr>
-                        </m:fPr>
-                        <m:num>
-                          <m:r>
-                            <w:rPr>
-                              <w:rFonts w:ascii="Cambria Math" w:hAnsi="Cambria Math"/>
-                              <w:sz w:val="28"/>
-                              <w:szCs w:val="28"/>
-                            </w:rPr>
-                            <m:t>M-14</m:t>
-                          </m:r>
-                        </m:num>
-                        <m:den>
-                          <m:r>
-                            <w:rPr>
-                              <w:rFonts w:ascii="Cambria Math" w:hAnsi="Cambria Math"/>
-                              <w:sz w:val="28"/>
-                              <w:szCs w:val="28"/>
-                            </w:rPr>
-                            <m:t>12</m:t>
-                          </m:r>
-                        </m:den>
-                      </m:f>
-                    </m:num>
-                    <m:den>
-                      <m:r>
-                        <w:rPr>
-                          <w:rFonts w:ascii="Cambria Math" w:hAnsi="Cambria Math"/>
-                          <w:sz w:val="28"/>
-                          <w:szCs w:val="28"/>
-                        </w:rPr>
-                        <m:t>100</m:t>
-                      </m:r>
-                    </m:den>
-                  </m:f>
-                </m:e>
-              </m:d>
-            </m:num>
-            <m:den>
-              <m:r>
-                <w:rPr>
-                  <w:rFonts w:ascii="Cambria Math" w:hAnsi="Cambria Math"/>
-                  <w:sz w:val="28"/>
-                  <w:szCs w:val="28"/>
-                </w:rPr>
-                <m:t>4</m:t>
-              </m:r>
-            </m:den>
-          </m:f>
-        </m:oMath>
-      </m:oMathPara>
-    </w:p>
-    <w:p>
-      <w:pPr>
-        <w:rPr>
-          <w:rFonts w:ascii="Arial" w:hAnsi="Arial" w:cs="Arial"/>
-          <w:color w:val="202122"/>
-          <w:sz w:val="28"/>
-          <w:szCs w:val="28"/>
-        </w:rPr>
-      </w:pPr>
-      <w:r>
-        <w:rPr>
-          <w:rFonts w:ascii="Arial" w:hAnsi="Arial" w:cs="Arial"/>
-          <w:color w:val="202122"/>
-          <w:sz w:val="28"/>
-          <w:szCs w:val="28"/>
-        </w:rPr>
-        <w:t>d =</w:t>
-      </w:r>
-      <w:r>
-        <w:rPr>
-          <w:rFonts w:ascii="Arial" w:hAnsi="Arial" w:cs="Arial"/>
-          <w:color w:val="202122"/>
-          <w:sz w:val="28"/>
-          <w:szCs w:val="28"/>
-        </w:rPr>
-        <w:t xml:space="preserve">+ D </w:t>
-      </w:r>
-      <w:r>
-        <w:rPr>
-          <w:rFonts w:ascii="Arial" w:hAnsi="Arial" w:cs="Arial"/>
-          <w:color w:val="202122"/>
-          <w:sz w:val="28"/>
-          <w:szCs w:val="28"/>
-        </w:rPr>
-        <w:t>–</w:t>
-      </w:r>
-      <w:r>
-        <w:rPr>
-          <w:rFonts w:ascii="Arial" w:hAnsi="Arial" w:cs="Arial"/>
-          <w:color w:val="202122"/>
-          <w:sz w:val="28"/>
-          <w:szCs w:val="28"/>
-        </w:rPr>
-        <w:t xml:space="preserve"> 32075</w:t>
-      </w:r>
-    </w:p>
-    <w:p>
-      <w:pPr>
-        <w:pBdr>
-          <w:top w:val="single" w:sz="4" w:space="1" w:color="auto"/>
-          <w:left w:val="single" w:sz="4" w:space="4" w:color="auto"/>
-          <w:bottom w:val="single" w:sz="4" w:space="1" w:color="auto"/>
-          <w:right w:val="single" w:sz="4" w:space="4" w:color="auto"/>
-        </w:pBdr>
-        <w:rPr>
-          <w:rFonts w:ascii="Cambria Math" w:hAnsi="Cambria Math"/>
-          <w:sz w:val="28"/>
-          <w:szCs w:val="28"/>
-        </w:rPr>
-      </w:pPr>
-      <m:oMathPara>
-        <m:oMathParaPr>
-          <m:jc m:val="left"/>
-        </m:oMathParaPr>
-        <m:oMath>
-          <m:r>
-            <w:rPr>
-              <w:rFonts w:ascii="Cambria Math" w:hAnsi="Cambria Math"/>
-              <w:sz w:val="28"/>
-              <w:szCs w:val="28"/>
-            </w:rPr>
-            <m:t>d=D-32075</m:t>
           </m:r>
         </m:oMath>
       </m:oMathPara>
@@ -7636,7 +6668,6 @@
   <w:style w:type="character" w:default="1" w:styleId="DefaultParagraphFont">
     <w:name w:val="Default Paragraph Font"/>
     <w:uiPriority w:val="1"/>
-    <w:semiHidden/>
     <w:unhideWhenUsed/>
   </w:style>
   <w:style w:type="table" w:default="1" w:styleId="TableNormal">

</xml_diff>